<commit_message>
update template surat konfirmasi
</commit_message>
<xml_diff>
--- a/template surat konfirmasi training.docx
+++ b/template surat konfirmasi training.docx
@@ -63,7 +63,7 @@
                 <w:sz w:val="22"/>
                 <w:szCs w:val="22"/>
               </w:rPr>
-              <w:t>151/BM/SK/XII/2023</w:t>
+              <w:t>02/BM/SK/I/2024</w:t>
             </w:r>
           </w:p>
         </w:tc>
@@ -110,42 +110,7 @@
                 <w:sz w:val="22"/>
                 <w:szCs w:val="22"/>
               </w:rPr>
-              <w:t>12</w:t>
-            </w:r>
-            <w:r>
-              <w:rPr>
-                <w:rFonts w:ascii="Calibri" w:hAnsi="Calibri" w:cs="Calibri"/>
-                <w:sz w:val="22"/>
-                <w:szCs w:val="22"/>
-              </w:rPr>
-              <w:t xml:space="preserve"> </w:t>
-            </w:r>
-            <w:r>
-              <w:rPr>
-                <w:rFonts w:ascii="Calibri" w:hAnsi="Calibri" w:cs="Calibri"/>
-                <w:sz w:val="22"/>
-                <w:szCs w:val="22"/>
-                <w:lang w:val="en-ID"/>
-              </w:rPr>
-              <w:t>Desember</w:t>
-            </w:r>
-            <w:r>
-              <w:rPr>
-                <w:rFonts w:ascii="Calibri" w:hAnsi="Calibri" w:cs="Calibri"/>
-                <w:sz w:val="22"/>
-                <w:szCs w:val="22"/>
-                <w:lang w:val="en-ID"/>
-              </w:rPr>
-              <w:t xml:space="preserve"> </w:t>
-            </w:r>
-            <w:r>
-              <w:rPr>
-                <w:rFonts w:ascii="Calibri" w:hAnsi="Calibri" w:cs="Calibri"/>
-                <w:sz w:val="22"/>
-                <w:szCs w:val="22"/>
-                <w:lang w:val="en-ID"/>
-              </w:rPr>
-              <w:t>2023</w:t>
+              <w:t>19 Januari 2024</w:t>
             </w:r>
           </w:p>
         </w:tc>
@@ -231,33 +196,16 @@
                 <w:sz w:val="22"/>
                 <w:szCs w:val="22"/>
               </w:rPr>
-              <w:t xml:space="preserve">Software </w:t>
-            </w:r>
-            <w:r>
-              <w:rPr>
-                <w:rFonts w:ascii="Calibri" w:hAnsi="Calibri" w:cs="Calibri"/>
-                <w:sz w:val="22"/>
-                <w:szCs w:val="22"/>
-              </w:rPr>
-              <w:t>Testing</w:t>
-            </w:r>
-            <w:r>
-              <w:rPr>
-                <w:rFonts w:ascii="Calibri" w:hAnsi="Calibri" w:cs="Calibri"/>
-                <w:sz w:val="22"/>
-                <w:szCs w:val="22"/>
-              </w:rPr>
-              <w:t xml:space="preserve"> Fundamentals </w:t>
+              <w:t xml:space="preserve">Analisis dan Pemodelan Proses </w:t>
             </w:r>
           </w:p>
           <w:p>
             <w:pPr>
               <w:pStyle w:val="NoSpacing"/>
               <w:spacing w:line="360" w:lineRule="auto"/>
-              <w:ind w:left="851" w:right="-615"/>
+              <w:ind w:right="-615"/>
               <w:rPr>
                 <w:rFonts w:ascii="Calibri" w:hAnsi="Calibri" w:cs="Calibri"/>
-                <w:bCs/>
                 <w:sz w:val="22"/>
                 <w:szCs w:val="22"/>
               </w:rPr>
@@ -268,7 +216,23 @@
                 <w:sz w:val="22"/>
                 <w:szCs w:val="22"/>
               </w:rPr>
-              <w:t>PT Erafone Dotcom</w:t>
+              <w:t xml:space="preserve">                Bisnis SPBE</w:t>
+            </w:r>
+            <w:r>
+              <w:rPr>
+                <w:rFonts w:ascii="Calibri" w:hAnsi="Calibri" w:cs="Calibri"/>
+                <w:sz w:val="22"/>
+                <w:szCs w:val="22"/>
+              </w:rPr>
+              <w:t xml:space="preserve"> </w:t>
+            </w:r>
+            <w:r>
+              <w:rPr>
+                <w:rFonts w:ascii="Calibri" w:hAnsi="Calibri" w:cs="Calibri"/>
+                <w:sz w:val="22"/>
+                <w:szCs w:val="22"/>
+              </w:rPr>
+              <w:t>– Pusdatin Kemendikbudristek</w:t>
             </w:r>
           </w:p>
         </w:tc>
@@ -374,31 +338,7 @@
           <w:sz w:val="22"/>
           <w:szCs w:val="22"/>
         </w:rPr>
-        <w:t xml:space="preserve">Software </w:t>
-      </w:r>
-      <w:r>
-        <w:rPr>
-          <w:rFonts w:ascii="Calibri" w:hAnsi="Calibri" w:cs="Calibri"/>
-          <w:sz w:val="22"/>
-          <w:szCs w:val="22"/>
-        </w:rPr>
-        <w:t>Testing</w:t>
-      </w:r>
-      <w:r>
-        <w:rPr>
-          <w:rFonts w:ascii="Calibri" w:hAnsi="Calibri" w:cs="Calibri"/>
-          <w:sz w:val="22"/>
-          <w:szCs w:val="22"/>
-        </w:rPr>
-        <w:t xml:space="preserve"> </w:t>
-      </w:r>
-      <w:r>
-        <w:rPr>
-          <w:rFonts w:ascii="Calibri" w:hAnsi="Calibri" w:cs="Calibri"/>
-          <w:sz w:val="22"/>
-          <w:szCs w:val="22"/>
-        </w:rPr>
-        <w:t>Fundamentals – PT Erafone Dotcom</w:t>
+        <w:t>Analisis dan Pemodelan Proses Bisnis SPBE – Pusdatin Kemendikbudristek</w:t>
       </w:r>
     </w:p>
     <w:p>
@@ -628,7 +568,7 @@
           <w:sz w:val="22"/>
           <w:szCs w:val="22"/>
         </w:rPr>
-        <w:t xml:space="preserve">InHouse Training </w:t>
+        <w:t xml:space="preserve">InHouse Training: </w:t>
       </w:r>
       <w:r>
         <w:rPr>
@@ -636,39 +576,7 @@
           <w:sz w:val="22"/>
           <w:szCs w:val="22"/>
         </w:rPr>
-        <w:t xml:space="preserve">Software </w:t>
-      </w:r>
-      <w:r>
-        <w:rPr>
-          <w:rFonts w:ascii="Calibri" w:hAnsi="Calibri" w:cs="Calibri"/>
-          <w:sz w:val="22"/>
-          <w:szCs w:val="22"/>
-        </w:rPr>
-        <w:t>Testing</w:t>
-      </w:r>
-      <w:r>
-        <w:rPr>
-          <w:rFonts w:ascii="Calibri" w:hAnsi="Calibri" w:cs="Calibri"/>
-          <w:sz w:val="22"/>
-          <w:szCs w:val="22"/>
-        </w:rPr>
-        <w:t xml:space="preserve"> Fundamentals</w:t>
-      </w:r>
-      <w:r>
-        <w:rPr>
-          <w:rFonts w:ascii="Calibri" w:hAnsi="Calibri" w:cs="Calibri"/>
-          <w:sz w:val="22"/>
-          <w:szCs w:val="22"/>
-        </w:rPr>
-        <w:t xml:space="preserve"> – </w:t>
-      </w:r>
-      <w:r>
-        <w:rPr>
-          <w:rFonts w:ascii="Calibri" w:hAnsi="Calibri" w:cs="Calibri"/>
-          <w:sz w:val="22"/>
-          <w:szCs w:val="22"/>
-        </w:rPr>
-        <w:t>PT Erafone Dotcom</w:t>
+        <w:t>Analisis dan Pemodelan Proses Bisnis SPBE – Pusdatin Kemendikbudristek</w:t>
       </w:r>
       <w:r>
         <w:rPr>
@@ -717,9 +625,9 @@
         <w:tblLook w:val="04A0" w:firstRow="1" w:lastRow="0" w:firstColumn="1" w:lastColumn="0" w:noHBand="0" w:noVBand="1"/>
       </w:tblPr>
       <w:tblGrid>
-        <w:gridCol w:w="1507"/>
-        <w:gridCol w:w="277"/>
-        <w:gridCol w:w="7245"/>
+        <w:gridCol w:w="1506"/>
+        <w:gridCol w:w="275"/>
+        <w:gridCol w:w="7248"/>
       </w:tblGrid>
       <w:tr>
         <w:tc>
@@ -796,7 +704,7 @@
                 <w:sz w:val="22"/>
                 <w:szCs w:val="22"/>
               </w:rPr>
-              <w:t>13, 15, 19, dan 2</w:t>
+              <w:t>22-24 Januari</w:t>
             </w:r>
             <w:r>
               <w:rPr>
@@ -804,7 +712,7 @@
                 <w:sz w:val="22"/>
                 <w:szCs w:val="22"/>
               </w:rPr>
-              <w:t>2</w:t>
+              <w:t xml:space="preserve"> 202</w:t>
             </w:r>
             <w:r>
               <w:rPr>
@@ -812,15 +720,7 @@
                 <w:sz w:val="22"/>
                 <w:szCs w:val="22"/>
               </w:rPr>
-              <w:t xml:space="preserve"> Desember</w:t>
-            </w:r>
-            <w:r>
-              <w:rPr>
-                <w:rFonts w:ascii="Calibri" w:hAnsi="Calibri" w:cs="Calibri"/>
-                <w:sz w:val="22"/>
-                <w:szCs w:val="22"/>
-              </w:rPr>
-              <w:t xml:space="preserve"> 2023</w:t>
+              <w:t>4</w:t>
             </w:r>
           </w:p>
         </w:tc>
@@ -900,39 +800,7 @@
                 <w:sz w:val="22"/>
                 <w:szCs w:val="22"/>
               </w:rPr>
-              <w:t>09.00</w:t>
-            </w:r>
-            <w:r>
-              <w:rPr>
-                <w:rFonts w:ascii="Calibri" w:hAnsi="Calibri" w:cs="Calibri"/>
-                <w:sz w:val="22"/>
-                <w:szCs w:val="22"/>
-              </w:rPr>
-              <w:t xml:space="preserve"> </w:t>
-            </w:r>
-            <w:r>
-              <w:rPr>
-                <w:rFonts w:ascii="Calibri" w:hAnsi="Calibri" w:cs="Calibri"/>
-                <w:sz w:val="22"/>
-                <w:szCs w:val="22"/>
-              </w:rPr>
-              <w:t>-</w:t>
-            </w:r>
-            <w:r>
-              <w:rPr>
-                <w:rFonts w:ascii="Calibri" w:hAnsi="Calibri" w:cs="Calibri"/>
-                <w:sz w:val="22"/>
-                <w:szCs w:val="22"/>
-              </w:rPr>
-              <w:t xml:space="preserve"> </w:t>
-            </w:r>
-            <w:r>
-              <w:rPr>
-                <w:rFonts w:ascii="Calibri" w:hAnsi="Calibri" w:cs="Calibri"/>
-                <w:sz w:val="22"/>
-                <w:szCs w:val="22"/>
-              </w:rPr>
-              <w:t>17.00 WIB</w:t>
+              <w:t>09.00-17.00 WIB</w:t>
             </w:r>
           </w:p>
         </w:tc>
@@ -1000,24 +868,38 @@
               <w:pStyle w:val="NoSpacing"/>
               <w:spacing w:line="360" w:lineRule="auto"/>
               <w:rPr>
-                <w:rFonts w:ascii="Calibri" w:hAnsi="Calibri" w:cs="Calibri"/>
-                <w:color w:val="0000FF"/>
+                <w:rFonts w:asciiTheme="minorHAnsi" w:hAnsiTheme="minorHAnsi" w:cstheme="minorHAnsi"/>
                 <w:sz w:val="22"/>
                 <w:szCs w:val="22"/>
-                <w:u w:val="single"/>
-                <w:lang w:val="fi-FI"/>
               </w:rPr>
             </w:pPr>
             <w:hyperlink r:id="rId8" w:history="1">
               <w:r>
                 <w:rPr>
                   <w:rStyle w:val="Hyperlink"/>
-                  <w:rFonts w:ascii="Calibri" w:hAnsi="Calibri" w:cs="Calibri"/>
+                  <w:rFonts w:asciiTheme="minorHAnsi" w:hAnsiTheme="minorHAnsi" w:cstheme="minorHAnsi"/>
                   <w:sz w:val="22"/>
                   <w:szCs w:val="22"/>
-                  <w:lang w:val="fi-FI"/>
                 </w:rPr>
-                <w:t>Gedung Treasury Tower Lantai 57, SCDB, Kawasan District 8 LOT 28, Jl. Tulodong Atas 2 No.28, RT.5/RW.3, Senayan, Kec. Kby. Baru, Kota Jakarta Selatan, Daerah Khusus Ibukota Jakarta 12190</w:t>
+                <w:t>Arosa Hotel Jakarta</w:t>
+              </w:r>
+              <w:r>
+                <w:rPr>
+                  <w:rStyle w:val="Hyperlink"/>
+                  <w:rFonts w:asciiTheme="minorHAnsi" w:hAnsiTheme="minorHAnsi" w:cstheme="minorHAnsi"/>
+                  <w:sz w:val="22"/>
+                  <w:szCs w:val="22"/>
+                </w:rPr>
+                <w:t xml:space="preserve">, </w:t>
+              </w:r>
+              <w:r>
+                <w:rPr>
+                  <w:rStyle w:val="Hyperlink"/>
+                  <w:rFonts w:asciiTheme="minorHAnsi" w:hAnsiTheme="minorHAnsi" w:cstheme="minorHAnsi"/>
+                  <w:sz w:val="22"/>
+                  <w:szCs w:val="22"/>
+                </w:rPr>
+                <w:t>Jl. RC. Veteran Raya No.3, RT.9/RW.3, Bintaro, Kec. Pesanggrahan, Kota Jakarta Selatan, Daerah Khusus Ibukota Jakarta 12330</w:t>
               </w:r>
             </w:hyperlink>
           </w:p>
@@ -1049,6 +931,302 @@
           <w:cols w:space="720"/>
           <w:docGrid w:linePitch="360"/>
         </w:sectPr>
+      </w:pPr>
+    </w:p>
+    <w:p>
+      <w:pPr>
+        <w:pStyle w:val="NoSpacing"/>
+        <w:spacing w:line="360" w:lineRule="auto"/>
+        <w:jc w:val="both"/>
+        <w:rPr>
+          <w:rFonts w:ascii="Calibri" w:hAnsi="Calibri" w:cs="Calibri"/>
+          <w:sz w:val="22"/>
+          <w:szCs w:val="22"/>
+          <w:lang w:val="sv-SE"/>
+        </w:rPr>
+      </w:pPr>
+      <w:r>
+        <w:rPr>
+          <w:rFonts w:ascii="Calibri" w:hAnsi="Calibri" w:cs="Calibri"/>
+          <w:sz w:val="22"/>
+          <w:szCs w:val="22"/>
+          <w:lang w:val="sv-SE"/>
+        </w:rPr>
+        <w:t xml:space="preserve">Berikut adalah nama peserta yang terdaftar untuk </w:t>
+      </w:r>
+      <w:r>
+        <w:rPr>
+          <w:rFonts w:ascii="Calibri" w:hAnsi="Calibri" w:cs="Calibri"/>
+          <w:sz w:val="22"/>
+          <w:szCs w:val="22"/>
+        </w:rPr>
+        <w:t xml:space="preserve">InHouse Training: </w:t>
+      </w:r>
+      <w:r>
+        <w:rPr>
+          <w:rFonts w:ascii="Calibri" w:hAnsi="Calibri" w:cs="Calibri"/>
+          <w:sz w:val="22"/>
+          <w:szCs w:val="22"/>
+        </w:rPr>
+        <w:t>Analisis dan Pemodelan Proses Bisnis SPBE – Pusdatin Kemendikbudristek</w:t>
+      </w:r>
+      <w:r>
+        <w:rPr>
+          <w:rFonts w:ascii="Calibri" w:hAnsi="Calibri" w:cs="Calibri"/>
+          <w:sz w:val="22"/>
+          <w:szCs w:val="22"/>
+          <w:lang w:val="sv-SE"/>
+        </w:rPr>
+        <w:t>:</w:t>
+      </w:r>
+    </w:p>
+    <w:p>
+      <w:pPr>
+        <w:pStyle w:val="ListParagraph"/>
+        <w:numPr>
+          <w:ilvl w:val="0"/>
+          <w:numId w:val="20"/>
+        </w:numPr>
+        <w:tabs>
+          <w:tab w:val="left" w:pos="1080"/>
+        </w:tabs>
+        <w:spacing w:line="360" w:lineRule="auto"/>
+        <w:jc w:val="both"/>
+        <w:rPr>
+          <w:rFonts w:ascii="Calibri" w:hAnsi="Calibri" w:cs="Calibri"/>
+          <w:sz w:val="22"/>
+          <w:szCs w:val="22"/>
+          <w:lang w:val="fi-FI"/>
+        </w:rPr>
+        <w:sectPr>
+          <w:headerReference w:type="even" r:id="rId12"/>
+          <w:headerReference w:type="default" r:id="rId13"/>
+          <w:headerReference w:type="first" r:id="rId14"/>
+          <w:type w:val="continuous"/>
+          <w:pgSz w:w="11909" w:h="16834" w:code="9"/>
+          <w:pgMar w:top="1440" w:right="1440" w:bottom="1440" w:left="1440" w:header="340" w:footer="720" w:gutter="0"/>
+          <w:cols w:space="720"/>
+          <w:docGrid w:linePitch="360"/>
+        </w:sectPr>
+      </w:pPr>
+    </w:p>
+    <w:p>
+      <w:pPr>
+        <w:pStyle w:val="ListParagraph"/>
+        <w:numPr>
+          <w:ilvl w:val="0"/>
+          <w:numId w:val="20"/>
+        </w:numPr>
+        <w:tabs>
+          <w:tab w:val="left" w:pos="1080"/>
+        </w:tabs>
+        <w:spacing w:line="360" w:lineRule="auto"/>
+        <w:jc w:val="both"/>
+        <w:rPr>
+          <w:rFonts w:ascii="Calibri" w:hAnsi="Calibri" w:cs="Calibri"/>
+          <w:sz w:val="22"/>
+          <w:szCs w:val="22"/>
+          <w:lang w:val="fi-FI"/>
+        </w:rPr>
+      </w:pPr>
+      <w:r>
+        <w:rPr>
+          <w:rFonts w:ascii="Calibri" w:hAnsi="Calibri" w:cs="Calibri"/>
+          <w:sz w:val="22"/>
+          <w:szCs w:val="22"/>
+          <w:lang w:val="fi-FI"/>
+        </w:rPr>
+        <w:t>Ika Kurniawati</w:t>
+      </w:r>
+    </w:p>
+    <w:p>
+      <w:pPr>
+        <w:pStyle w:val="ListParagraph"/>
+        <w:numPr>
+          <w:ilvl w:val="0"/>
+          <w:numId w:val="20"/>
+        </w:numPr>
+        <w:tabs>
+          <w:tab w:val="left" w:pos="1080"/>
+        </w:tabs>
+        <w:spacing w:line="360" w:lineRule="auto"/>
+        <w:jc w:val="both"/>
+        <w:rPr>
+          <w:rFonts w:ascii="Calibri" w:hAnsi="Calibri" w:cs="Calibri"/>
+          <w:sz w:val="22"/>
+          <w:szCs w:val="22"/>
+          <w:lang w:val="fi-FI"/>
+        </w:rPr>
+      </w:pPr>
+      <w:r>
+        <w:rPr>
+          <w:rFonts w:ascii="Calibri" w:hAnsi="Calibri" w:cs="Calibri"/>
+          <w:sz w:val="22"/>
+          <w:szCs w:val="22"/>
+          <w:lang w:val="fi-FI"/>
+        </w:rPr>
+        <w:t>Lisa Arista</w:t>
+      </w:r>
+    </w:p>
+    <w:p>
+      <w:pPr>
+        <w:pStyle w:val="ListParagraph"/>
+        <w:numPr>
+          <w:ilvl w:val="0"/>
+          <w:numId w:val="20"/>
+        </w:numPr>
+        <w:tabs>
+          <w:tab w:val="left" w:pos="1080"/>
+        </w:tabs>
+        <w:spacing w:line="360" w:lineRule="auto"/>
+        <w:jc w:val="both"/>
+        <w:rPr>
+          <w:rFonts w:ascii="Calibri" w:hAnsi="Calibri" w:cs="Calibri"/>
+          <w:sz w:val="22"/>
+          <w:szCs w:val="22"/>
+          <w:lang w:val="fi-FI"/>
+        </w:rPr>
+      </w:pPr>
+    </w:p>
+    <w:p>
+      <w:pPr>
+        <w:pStyle w:val="ListParagraph"/>
+        <w:numPr>
+          <w:ilvl w:val="0"/>
+          <w:numId w:val="20"/>
+        </w:numPr>
+        <w:tabs>
+          <w:tab w:val="left" w:pos="1080"/>
+        </w:tabs>
+        <w:spacing w:line="360" w:lineRule="auto"/>
+        <w:jc w:val="both"/>
+        <w:rPr>
+          <w:rFonts w:ascii="Calibri" w:hAnsi="Calibri" w:cs="Calibri"/>
+          <w:sz w:val="22"/>
+          <w:szCs w:val="22"/>
+          <w:lang w:val="fi-FI"/>
+        </w:rPr>
+      </w:pPr>
+    </w:p>
+    <w:p>
+      <w:pPr>
+        <w:pStyle w:val="ListParagraph"/>
+        <w:numPr>
+          <w:ilvl w:val="0"/>
+          <w:numId w:val="20"/>
+        </w:numPr>
+        <w:tabs>
+          <w:tab w:val="left" w:pos="1080"/>
+        </w:tabs>
+        <w:spacing w:line="360" w:lineRule="auto"/>
+        <w:jc w:val="both"/>
+        <w:rPr>
+          <w:rFonts w:ascii="Calibri" w:hAnsi="Calibri" w:cs="Calibri"/>
+          <w:sz w:val="22"/>
+          <w:szCs w:val="22"/>
+          <w:lang w:val="fi-FI"/>
+        </w:rPr>
+      </w:pPr>
+    </w:p>
+    <w:p>
+      <w:pPr>
+        <w:pStyle w:val="ListParagraph"/>
+        <w:numPr>
+          <w:ilvl w:val="0"/>
+          <w:numId w:val="20"/>
+        </w:numPr>
+        <w:tabs>
+          <w:tab w:val="left" w:pos="1080"/>
+        </w:tabs>
+        <w:spacing w:line="360" w:lineRule="auto"/>
+        <w:jc w:val="both"/>
+        <w:rPr>
+          <w:rFonts w:ascii="Calibri" w:hAnsi="Calibri" w:cs="Calibri"/>
+          <w:sz w:val="22"/>
+          <w:szCs w:val="22"/>
+          <w:lang w:val="fi-FI"/>
+        </w:rPr>
+      </w:pPr>
+    </w:p>
+    <w:p>
+      <w:pPr>
+        <w:pStyle w:val="ListParagraph"/>
+        <w:numPr>
+          <w:ilvl w:val="0"/>
+          <w:numId w:val="20"/>
+        </w:numPr>
+        <w:tabs>
+          <w:tab w:val="left" w:pos="1080"/>
+        </w:tabs>
+        <w:spacing w:line="360" w:lineRule="auto"/>
+        <w:jc w:val="both"/>
+        <w:rPr>
+          <w:rFonts w:ascii="Calibri" w:hAnsi="Calibri" w:cs="Calibri"/>
+          <w:sz w:val="22"/>
+          <w:szCs w:val="22"/>
+          <w:lang w:val="fi-FI"/>
+        </w:rPr>
+      </w:pPr>
+    </w:p>
+    <w:p>
+      <w:pPr>
+        <w:pStyle w:val="ListParagraph"/>
+        <w:numPr>
+          <w:ilvl w:val="0"/>
+          <w:numId w:val="20"/>
+        </w:numPr>
+        <w:tabs>
+          <w:tab w:val="left" w:pos="1080"/>
+        </w:tabs>
+        <w:spacing w:line="360" w:lineRule="auto"/>
+        <w:jc w:val="both"/>
+        <w:rPr>
+          <w:rFonts w:ascii="Calibri" w:hAnsi="Calibri" w:cs="Calibri"/>
+          <w:sz w:val="22"/>
+          <w:szCs w:val="22"/>
+          <w:lang w:val="fi-FI"/>
+        </w:rPr>
+      </w:pPr>
+    </w:p>
+    <w:p>
+      <w:pPr>
+        <w:pStyle w:val="ListParagraph"/>
+        <w:tabs>
+          <w:tab w:val="left" w:pos="1080"/>
+        </w:tabs>
+        <w:spacing w:line="360" w:lineRule="auto"/>
+        <w:ind w:left="0"/>
+        <w:jc w:val="both"/>
+        <w:rPr>
+          <w:rFonts w:ascii="Calibri" w:hAnsi="Calibri" w:cs="Calibri"/>
+          <w:sz w:val="22"/>
+          <w:szCs w:val="22"/>
+          <w:lang w:val="fi-FI"/>
+        </w:rPr>
+        <w:sectPr>
+          <w:type w:val="continuous"/>
+          <w:pgSz w:w="11909" w:h="16834" w:code="9"/>
+          <w:pgMar w:top="1440" w:right="1440" w:bottom="1440" w:left="1440" w:header="340" w:footer="720" w:gutter="0"/>
+          <w:cols w:num="2" w:space="720"/>
+          <w:docGrid w:linePitch="360"/>
+        </w:sectPr>
+      </w:pPr>
+    </w:p>
+    <w:p>
+      <w:pPr>
+        <w:pStyle w:val="ListParagraph"/>
+        <w:tabs>
+          <w:tab w:val="left" w:pos="1080"/>
+        </w:tabs>
+        <w:spacing w:line="360" w:lineRule="auto"/>
+        <w:ind w:left="0"/>
+        <w:jc w:val="both"/>
+        <w:rPr>
+          <w:rFonts w:ascii="Calibri" w:hAnsi="Calibri" w:cs="Calibri"/>
+          <w:sz w:val="22"/>
+          <w:szCs w:val="22"/>
+          <w:lang w:val="fi-FI"/>
+        </w:rPr>
       </w:pPr>
     </w:p>
     <w:p>
@@ -1260,7 +1438,7 @@
                     </pic:cNvPicPr>
                   </pic:nvPicPr>
                   <pic:blipFill>
-                    <a:blip r:embed="rId12">
+                    <a:blip r:embed="rId15">
                       <a:extLst>
                         <a:ext uri="{28A0092B-C50C-407E-A947-70E740481C1C}">
                           <a14:useLocalDpi xmlns:a14="http://schemas.microsoft.com/office/drawing/2010/main" val="0"/>
@@ -1789,6 +1967,401 @@
           <o:lock v:ext="edit" aspectratio="t"/>
         </v:shapetype>
         <v:shape id="WordPictureWatermark5876885" o:spid="_x0000_s1025" type="#_x0000_t75" alt="" style="position:absolute;margin-left:0;margin-top:0;width:451.1pt;height:311.05pt;z-index:-251660800;mso-wrap-edited:f;mso-width-percent:0;mso-height-percent:0;mso-position-horizontal:center;mso-position-horizontal-relative:margin;mso-position-vertical:center;mso-position-vertical-relative:margin;mso-width-percent:0;mso-height-percent:0" o:allowincell="f">
+          <v:imagedata r:id="rId1" o:title="bm-watermark" gain="19661f" blacklevel="22938f"/>
+          <w10:wrap anchorx="margin" anchory="margin"/>
+        </v:shape>
+      </w:pict>
+    </w:r>
+  </w:p>
+</w:hdr>
+</file>
+
+<file path=word/header4.xml><?xml version="1.0" encoding="utf-8"?>
+<w:hdr xmlns:wpc="http://schemas.microsoft.com/office/word/2010/wordprocessingCanvas" xmlns:cx="http://schemas.microsoft.com/office/drawing/2014/chartex" xmlns:cx1="http://schemas.microsoft.com/office/drawing/2015/9/8/chartex" xmlns:cx2="http://schemas.microsoft.com/office/drawing/2015/10/21/chartex" xmlns:cx3="http://schemas.microsoft.com/office/drawing/2016/5/9/chartex" xmlns:cx4="http://schemas.microsoft.com/office/drawing/2016/5/10/chartex" xmlns:cx5="http://schemas.microsoft.com/office/drawing/2016/5/11/chartex" xmlns:cx6="http://schemas.microsoft.com/office/drawing/2016/5/12/chartex" xmlns:cx7="http://schemas.microsoft.com/office/drawing/2016/5/13/chartex" xmlns:cx8="http://schemas.microsoft.com/office/drawing/2016/5/14/chartex" xmlns:mc="http://schemas.openxmlformats.org/markup-compatibility/2006" xmlns:aink="http://schemas.microsoft.com/office/drawing/2016/ink" xmlns:am3d="http://schemas.microsoft.com/office/drawing/2017/model3d" xmlns:o="urn:schemas-microsoft-com:office:office" xmlns:oel="http://schemas.microsoft.com/office/2019/extlst" xmlns:r="http://schemas.openxmlformats.org/officeDocument/2006/relationships" xmlns:m="http://schemas.openxmlformats.org/officeDocument/2006/math" xmlns:v="urn:schemas-microsoft-com:vml" xmlns:wp14="http://schemas.microsoft.com/office/word/2010/wordprocessingDrawing" xmlns:wp="http://schemas.openxmlformats.org/drawingml/2006/wordprocessingDrawing" xmlns:w10="urn:schemas-microsoft-com:office:word" xmlns:w="http://schemas.openxmlformats.org/wordprocessingml/2006/main" xmlns:w14="http://schemas.microsoft.com/office/word/2010/wordml" xmlns:w15="http://schemas.microsoft.com/office/word/2012/wordml" xmlns:w16cex="http://schemas.microsoft.com/office/word/2018/wordml/cex" xmlns:w16cid="http://schemas.microsoft.com/office/word/2016/wordml/cid" xmlns:w16="http://schemas.microsoft.com/office/word/2018/wordml" xmlns:w16sdtdh="http://schemas.microsoft.com/office/word/2020/wordml/sdtdatahash" xmlns:w16se="http://schemas.microsoft.com/office/word/2015/wordml/symex" xmlns:wpg="http://schemas.microsoft.com/office/word/2010/wordprocessingGroup" xmlns:wpi="http://schemas.microsoft.com/office/word/2010/wordprocessingInk" xmlns:wne="http://schemas.microsoft.com/office/word/2006/wordml" xmlns:wps="http://schemas.microsoft.com/office/word/2010/wordprocessingShape" mc:Ignorable="w14 w15 w16se w16cid w16 w16cex w16sdtdh wp14">
+  <w:p>
+    <w:pPr>
+      <w:pStyle w:val="Header"/>
+    </w:pPr>
+    <w:r>
+      <w:rPr>
+        <w:noProof/>
+        <w:lang w:eastAsia="en-US"/>
+      </w:rPr>
+      <w:pict w14:anchorId="6E76115B">
+        <v:shapetype id="_x0000_t75" coordsize="21600,21600" o:spt="75" o:preferrelative="t" path="m@4@5l@4@11@9@11@9@5xe" filled="f" stroked="f">
+          <v:stroke joinstyle="miter"/>
+          <v:formulas>
+            <v:f eqn="if lineDrawn pixelLineWidth 0"/>
+            <v:f eqn="sum @0 1 0"/>
+            <v:f eqn="sum 0 0 @1"/>
+            <v:f eqn="prod @2 1 2"/>
+            <v:f eqn="prod @3 21600 pixelWidth"/>
+            <v:f eqn="prod @3 21600 pixelHeight"/>
+            <v:f eqn="sum @0 0 1"/>
+            <v:f eqn="prod @6 1 2"/>
+            <v:f eqn="prod @7 21600 pixelWidth"/>
+            <v:f eqn="sum @8 21600 0"/>
+            <v:f eqn="prod @7 21600 pixelHeight"/>
+            <v:f eqn="sum @10 21600 0"/>
+          </v:formulas>
+          <v:path o:extrusionok="f" gradientshapeok="t" o:connecttype="rect"/>
+          <o:lock v:ext="edit" aspectratio="t"/>
+        </v:shapetype>
+        <v:shape id="_x0000_s1028" type="#_x0000_t75" style="position:absolute;margin-left:0;margin-top:0;width:451.1pt;height:311.05pt;z-index:-251653632;mso-position-horizontal:center;mso-position-horizontal-relative:margin;mso-position-vertical:center;mso-position-vertical-relative:margin" o:allowincell="f">
+          <v:imagedata r:id="rId1" o:title="bm-watermark" gain="19661f" blacklevel="22938f"/>
+          <w10:wrap anchorx="margin" anchory="margin"/>
+        </v:shape>
+      </w:pict>
+    </w:r>
+  </w:p>
+</w:hdr>
+</file>
+
+<file path=word/header5.xml><?xml version="1.0" encoding="utf-8"?>
+<w:hdr xmlns:wpc="http://schemas.microsoft.com/office/word/2010/wordprocessingCanvas" xmlns:cx="http://schemas.microsoft.com/office/drawing/2014/chartex" xmlns:cx1="http://schemas.microsoft.com/office/drawing/2015/9/8/chartex" xmlns:cx2="http://schemas.microsoft.com/office/drawing/2015/10/21/chartex" xmlns:cx3="http://schemas.microsoft.com/office/drawing/2016/5/9/chartex" xmlns:cx4="http://schemas.microsoft.com/office/drawing/2016/5/10/chartex" xmlns:cx5="http://schemas.microsoft.com/office/drawing/2016/5/11/chartex" xmlns:cx6="http://schemas.microsoft.com/office/drawing/2016/5/12/chartex" xmlns:cx7="http://schemas.microsoft.com/office/drawing/2016/5/13/chartex" xmlns:cx8="http://schemas.microsoft.com/office/drawing/2016/5/14/chartex" xmlns:mc="http://schemas.openxmlformats.org/markup-compatibility/2006" xmlns:aink="http://schemas.microsoft.com/office/drawing/2016/ink" xmlns:am3d="http://schemas.microsoft.com/office/drawing/2017/model3d" xmlns:o="urn:schemas-microsoft-com:office:office" xmlns:oel="http://schemas.microsoft.com/office/2019/extlst" xmlns:r="http://schemas.openxmlformats.org/officeDocument/2006/relationships" xmlns:m="http://schemas.openxmlformats.org/officeDocument/2006/math" xmlns:v="urn:schemas-microsoft-com:vml" xmlns:wp14="http://schemas.microsoft.com/office/word/2010/wordprocessingDrawing" xmlns:wp="http://schemas.openxmlformats.org/drawingml/2006/wordprocessingDrawing" xmlns:w10="urn:schemas-microsoft-com:office:word" xmlns:w="http://schemas.openxmlformats.org/wordprocessingml/2006/main" xmlns:w14="http://schemas.microsoft.com/office/word/2010/wordml" xmlns:w15="http://schemas.microsoft.com/office/word/2012/wordml" xmlns:w16cex="http://schemas.microsoft.com/office/word/2018/wordml/cex" xmlns:w16cid="http://schemas.microsoft.com/office/word/2016/wordml/cid" xmlns:w16="http://schemas.microsoft.com/office/word/2018/wordml" xmlns:w16sdtdh="http://schemas.microsoft.com/office/word/2020/wordml/sdtdatahash" xmlns:w16se="http://schemas.microsoft.com/office/word/2015/wordml/symex" xmlns:wpg="http://schemas.microsoft.com/office/word/2010/wordprocessingGroup" xmlns:wpi="http://schemas.microsoft.com/office/word/2010/wordprocessingInk" xmlns:wne="http://schemas.microsoft.com/office/word/2006/wordml" xmlns:wps="http://schemas.microsoft.com/office/word/2010/wordprocessingShape" mc:Ignorable="w14 w15 w16se w16cid w16 w16cex w16sdtdh wp14">
+  <w:p>
+    <w:pPr>
+      <w:pStyle w:val="NoSpacing"/>
+      <w:tabs>
+        <w:tab w:val="left" w:pos="7670"/>
+      </w:tabs>
+      <w:rPr>
+        <w:rFonts w:ascii="Calibri" w:hAnsi="Calibri" w:cs="Calibri"/>
+        <w:b/>
+        <w:bCs/>
+        <w:color w:val="808080"/>
+      </w:rPr>
+    </w:pPr>
+  </w:p>
+  <w:p>
+    <w:pPr>
+      <w:pStyle w:val="NoSpacing"/>
+      <w:tabs>
+        <w:tab w:val="left" w:pos="7670"/>
+      </w:tabs>
+      <w:rPr>
+        <w:rFonts w:ascii="Calibri" w:hAnsi="Calibri" w:cs="Calibri"/>
+        <w:b/>
+        <w:bCs/>
+        <w:color w:val="000000"/>
+      </w:rPr>
+    </w:pPr>
+    <w:r>
+      <w:rPr>
+        <w:noProof/>
+      </w:rPr>
+      <w:drawing>
+        <wp:anchor distT="0" distB="0" distL="114300" distR="114300" simplePos="0" relativeHeight="251664896" behindDoc="0" locked="0" layoutInCell="1" allowOverlap="1" wp14:anchorId="4284BEF4" wp14:editId="5F0CABB1">
+          <wp:simplePos x="0" y="0"/>
+          <wp:positionH relativeFrom="margin">
+            <wp:posOffset>4264660</wp:posOffset>
+          </wp:positionH>
+          <wp:positionV relativeFrom="paragraph">
+            <wp:posOffset>90805</wp:posOffset>
+          </wp:positionV>
+          <wp:extent cx="1460500" cy="271780"/>
+          <wp:effectExtent l="0" t="0" r="6350" b="0"/>
+          <wp:wrapNone/>
+          <wp:docPr id="66951248" name="Picture 3"/>
+          <wp:cNvGraphicFramePr>
+            <a:graphicFrameLocks xmlns:a="http://schemas.openxmlformats.org/drawingml/2006/main" noChangeAspect="1"/>
+          </wp:cNvGraphicFramePr>
+          <a:graphic xmlns:a="http://schemas.openxmlformats.org/drawingml/2006/main">
+            <a:graphicData uri="http://schemas.openxmlformats.org/drawingml/2006/picture">
+              <pic:pic xmlns:pic="http://schemas.openxmlformats.org/drawingml/2006/picture">
+                <pic:nvPicPr>
+                  <pic:cNvPr id="0" name="Picture 1"/>
+                  <pic:cNvPicPr>
+                    <a:picLocks noChangeAspect="1" noChangeArrowheads="1"/>
+                  </pic:cNvPicPr>
+                </pic:nvPicPr>
+                <pic:blipFill>
+                  <a:blip r:embed="rId1">
+                    <a:extLst>
+                      <a:ext uri="{28A0092B-C50C-407E-A947-70E740481C1C}">
+                        <a14:useLocalDpi xmlns:a14="http://schemas.microsoft.com/office/drawing/2010/main" val="0"/>
+                      </a:ext>
+                    </a:extLst>
+                  </a:blip>
+                  <a:srcRect/>
+                  <a:stretch>
+                    <a:fillRect/>
+                  </a:stretch>
+                </pic:blipFill>
+                <pic:spPr bwMode="auto">
+                  <a:xfrm>
+                    <a:off x="0" y="0"/>
+                    <a:ext cx="1460500" cy="271780"/>
+                  </a:xfrm>
+                  <a:prstGeom prst="rect">
+                    <a:avLst/>
+                  </a:prstGeom>
+                  <a:noFill/>
+                  <a:ln>
+                    <a:noFill/>
+                  </a:ln>
+                </pic:spPr>
+              </pic:pic>
+            </a:graphicData>
+          </a:graphic>
+          <wp14:sizeRelH relativeFrom="margin">
+            <wp14:pctWidth>0</wp14:pctWidth>
+          </wp14:sizeRelH>
+          <wp14:sizeRelV relativeFrom="margin">
+            <wp14:pctHeight>0</wp14:pctHeight>
+          </wp14:sizeRelV>
+        </wp:anchor>
+      </w:drawing>
+    </w:r>
+    <w:r>
+      <w:rPr>
+        <w:rFonts w:ascii="Calibri" w:hAnsi="Calibri" w:cs="Calibri"/>
+        <w:b/>
+        <w:bCs/>
+        <w:color w:val="808080"/>
+      </w:rPr>
+      <w:t>PT Brainmatics Indonesia Cendekia</w:t>
+    </w:r>
+    <w:r>
+      <w:rPr>
+        <w:rFonts w:ascii="Calibri" w:hAnsi="Calibri" w:cs="Calibri"/>
+        <w:b/>
+        <w:bCs/>
+        <w:color w:val="000000"/>
+      </w:rPr>
+      <w:tab/>
+    </w:r>
+  </w:p>
+  <w:p>
+    <w:pPr>
+      <w:pStyle w:val="NoSpacing"/>
+      <w:tabs>
+        <w:tab w:val="right" w:pos="9026"/>
+      </w:tabs>
+      <w:rPr>
+        <w:rFonts w:ascii="Calibri" w:hAnsi="Calibri" w:cs="Calibri"/>
+        <w:color w:val="000000"/>
+        <w:sz w:val="20"/>
+        <w:szCs w:val="20"/>
+      </w:rPr>
+    </w:pPr>
+    <w:r>
+      <w:rPr>
+        <w:rFonts w:ascii="Calibri" w:hAnsi="Calibri" w:cs="Calibri"/>
+        <w:color w:val="000000"/>
+        <w:sz w:val="20"/>
+        <w:szCs w:val="20"/>
+      </w:rPr>
+      <w:t>Menara Bidakara 1 Lantai 2, Jl. Gatot Subroto Kav. 71-73, Jakarta (12870)</w:t>
+    </w:r>
+  </w:p>
+  <w:p>
+    <w:pPr>
+      <w:pStyle w:val="NoSpacing"/>
+      <w:rPr>
+        <w:rFonts w:ascii="Calibri" w:hAnsi="Calibri" w:cs="Calibri"/>
+        <w:i/>
+        <w:iCs/>
+        <w:color w:val="000000"/>
+        <w:sz w:val="20"/>
+        <w:szCs w:val="20"/>
+      </w:rPr>
+    </w:pPr>
+    <w:r>
+      <w:rPr>
+        <w:rFonts w:ascii="Calibri" w:hAnsi="Calibri" w:cs="Calibri"/>
+        <w:i/>
+        <w:iCs/>
+        <w:color w:val="000000"/>
+        <w:sz w:val="20"/>
+        <w:szCs w:val="20"/>
+      </w:rPr>
+      <w:t>info@brainmatics.id  http://brainmatics.id  +622183793383</w:t>
+    </w:r>
+  </w:p>
+  <w:p>
+    <w:pPr>
+      <w:pStyle w:val="Header"/>
+      <w:rPr>
+        <w:rFonts w:ascii="Calibri" w:hAnsi="Calibri" w:cs="Calibri"/>
+      </w:rPr>
+    </w:pPr>
+    <w:r>
+      <w:rPr>
+        <w:noProof/>
+      </w:rPr>
+      <mc:AlternateContent>
+        <mc:Choice Requires="wps">
+          <w:drawing>
+            <wp:anchor distT="4294967294" distB="4294967294" distL="114300" distR="114300" simplePos="0" relativeHeight="251663872" behindDoc="0" locked="0" layoutInCell="1" allowOverlap="1" wp14:anchorId="799E69E2" wp14:editId="3B5D0D7B">
+              <wp:simplePos x="0" y="0"/>
+              <wp:positionH relativeFrom="margin">
+                <wp:align>right</wp:align>
+              </wp:positionH>
+              <wp:positionV relativeFrom="paragraph">
+                <wp:posOffset>42545</wp:posOffset>
+              </wp:positionV>
+              <wp:extent cx="5725795" cy="20320"/>
+              <wp:effectExtent l="0" t="0" r="27305" b="36830"/>
+              <wp:wrapNone/>
+              <wp:docPr id="1239869675" name="Straight Connector 2"/>
+              <wp:cNvGraphicFramePr>
+                <a:graphicFrameLocks xmlns:a="http://schemas.openxmlformats.org/drawingml/2006/main"/>
+              </wp:cNvGraphicFramePr>
+              <a:graphic xmlns:a="http://schemas.openxmlformats.org/drawingml/2006/main">
+                <a:graphicData uri="http://schemas.microsoft.com/office/word/2010/wordprocessingShape">
+                  <wps:wsp>
+                    <wps:cNvCnPr>
+                      <a:cxnSpLocks/>
+                    </wps:cNvCnPr>
+                    <wps:spPr>
+                      <a:xfrm flipV="1">
+                        <a:off x="0" y="0"/>
+                        <a:ext cx="5725795" cy="20320"/>
+                      </a:xfrm>
+                      <a:prstGeom prst="line">
+                        <a:avLst/>
+                      </a:prstGeom>
+                      <a:noFill/>
+                      <a:ln w="12700" cap="flat" cmpd="sng" algn="ctr">
+                        <a:solidFill>
+                          <a:sysClr val="window" lastClr="FFFFFF">
+                            <a:lumMod val="75000"/>
+                          </a:sysClr>
+                        </a:solidFill>
+                        <a:prstDash val="solid"/>
+                        <a:miter lim="800000"/>
+                      </a:ln>
+                      <a:effectLst/>
+                    </wps:spPr>
+                    <wps:bodyPr/>
+                  </wps:wsp>
+                </a:graphicData>
+              </a:graphic>
+              <wp14:sizeRelH relativeFrom="page">
+                <wp14:pctWidth>0</wp14:pctWidth>
+              </wp14:sizeRelH>
+              <wp14:sizeRelV relativeFrom="page">
+                <wp14:pctHeight>0</wp14:pctHeight>
+              </wp14:sizeRelV>
+            </wp:anchor>
+          </w:drawing>
+        </mc:Choice>
+        <mc:Fallback>
+          <w:pict>
+            <v:line w14:anchorId="52195E48" id="Straight Connector 2" o:spid="_x0000_s1026" style="position:absolute;flip:y;z-index:251663872;visibility:visible;mso-wrap-style:square;mso-width-percent:0;mso-height-percent:0;mso-wrap-distance-left:9pt;mso-wrap-distance-top:-6e-5mm;mso-wrap-distance-right:9pt;mso-wrap-distance-bottom:-6e-5mm;mso-position-horizontal:right;mso-position-horizontal-relative:margin;mso-position-vertical:absolute;mso-position-vertical-relative:text;mso-width-percent:0;mso-height-percent:0;mso-width-relative:page;mso-height-relative:page" from="399.65pt,3.35pt" to="850.5pt,4.95pt" o:gfxdata="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" strokecolor="#bfbfbf" strokeweight="1pt">
+              <v:stroke joinstyle="miter"/>
+              <o:lock v:ext="edit" shapetype="f"/>
+              <w10:wrap anchorx="margin"/>
+            </v:line>
+          </w:pict>
+        </mc:Fallback>
+      </mc:AlternateContent>
+    </w:r>
+    <w:r>
+      <w:rPr>
+        <w:noProof/>
+      </w:rPr>
+      <w:drawing>
+        <wp:anchor distT="0" distB="0" distL="114300" distR="114300" simplePos="0" relativeHeight="251665920" behindDoc="0" locked="0" layoutInCell="1" allowOverlap="1" wp14:anchorId="4D50FBBC" wp14:editId="6B43853A">
+          <wp:simplePos x="0" y="0"/>
+          <wp:positionH relativeFrom="margin">
+            <wp:align>center</wp:align>
+          </wp:positionH>
+          <wp:positionV relativeFrom="paragraph">
+            <wp:posOffset>3919855</wp:posOffset>
+          </wp:positionV>
+          <wp:extent cx="4362450" cy="812165"/>
+          <wp:effectExtent l="1279842" t="0" r="1222693" b="0"/>
+          <wp:wrapNone/>
+          <wp:docPr id="470658470" name="Picture 1"/>
+          <wp:cNvGraphicFramePr>
+            <a:graphicFrameLocks xmlns:a="http://schemas.openxmlformats.org/drawingml/2006/main" noChangeAspect="1"/>
+          </wp:cNvGraphicFramePr>
+          <a:graphic xmlns:a="http://schemas.openxmlformats.org/drawingml/2006/main">
+            <a:graphicData uri="http://schemas.openxmlformats.org/drawingml/2006/picture">
+              <pic:pic xmlns:pic="http://schemas.openxmlformats.org/drawingml/2006/picture">
+                <pic:nvPicPr>
+                  <pic:cNvPr id="0" name="Picture 18"/>
+                  <pic:cNvPicPr>
+                    <a:picLocks noChangeAspect="1" noChangeArrowheads="1"/>
+                  </pic:cNvPicPr>
+                </pic:nvPicPr>
+                <pic:blipFill>
+                  <a:blip r:embed="rId1">
+                    <a:lum bright="70000" contrast="-70000"/>
+                    <a:extLst>
+                      <a:ext uri="{28A0092B-C50C-407E-A947-70E740481C1C}">
+                        <a14:useLocalDpi xmlns:a14="http://schemas.microsoft.com/office/drawing/2010/main" val="0"/>
+                      </a:ext>
+                    </a:extLst>
+                  </a:blip>
+                  <a:srcRect/>
+                  <a:stretch>
+                    <a:fillRect/>
+                  </a:stretch>
+                </pic:blipFill>
+                <pic:spPr bwMode="auto">
+                  <a:xfrm rot="-3075312">
+                    <a:off x="0" y="0"/>
+                    <a:ext cx="4362450" cy="812165"/>
+                  </a:xfrm>
+                  <a:prstGeom prst="rect">
+                    <a:avLst/>
+                  </a:prstGeom>
+                  <a:noFill/>
+                  <a:ln>
+                    <a:noFill/>
+                  </a:ln>
+                </pic:spPr>
+              </pic:pic>
+            </a:graphicData>
+          </a:graphic>
+          <wp14:sizeRelH relativeFrom="margin">
+            <wp14:pctWidth>0</wp14:pctWidth>
+          </wp14:sizeRelH>
+          <wp14:sizeRelV relativeFrom="margin">
+            <wp14:pctHeight>0</wp14:pctHeight>
+          </wp14:sizeRelV>
+        </wp:anchor>
+      </w:drawing>
+    </w:r>
+  </w:p>
+</w:hdr>
+</file>
+
+<file path=word/header6.xml><?xml version="1.0" encoding="utf-8"?>
+<w:hdr xmlns:wpc="http://schemas.microsoft.com/office/word/2010/wordprocessingCanvas" xmlns:cx="http://schemas.microsoft.com/office/drawing/2014/chartex" xmlns:cx1="http://schemas.microsoft.com/office/drawing/2015/9/8/chartex" xmlns:cx2="http://schemas.microsoft.com/office/drawing/2015/10/21/chartex" xmlns:cx3="http://schemas.microsoft.com/office/drawing/2016/5/9/chartex" xmlns:cx4="http://schemas.microsoft.com/office/drawing/2016/5/10/chartex" xmlns:cx5="http://schemas.microsoft.com/office/drawing/2016/5/11/chartex" xmlns:cx6="http://schemas.microsoft.com/office/drawing/2016/5/12/chartex" xmlns:cx7="http://schemas.microsoft.com/office/drawing/2016/5/13/chartex" xmlns:cx8="http://schemas.microsoft.com/office/drawing/2016/5/14/chartex" xmlns:mc="http://schemas.openxmlformats.org/markup-compatibility/2006" xmlns:aink="http://schemas.microsoft.com/office/drawing/2016/ink" xmlns:am3d="http://schemas.microsoft.com/office/drawing/2017/model3d" xmlns:o="urn:schemas-microsoft-com:office:office" xmlns:oel="http://schemas.microsoft.com/office/2019/extlst" xmlns:r="http://schemas.openxmlformats.org/officeDocument/2006/relationships" xmlns:m="http://schemas.openxmlformats.org/officeDocument/2006/math" xmlns:v="urn:schemas-microsoft-com:vml" xmlns:wp14="http://schemas.microsoft.com/office/word/2010/wordprocessingDrawing" xmlns:wp="http://schemas.openxmlformats.org/drawingml/2006/wordprocessingDrawing" xmlns:w10="urn:schemas-microsoft-com:office:word" xmlns:w="http://schemas.openxmlformats.org/wordprocessingml/2006/main" xmlns:w14="http://schemas.microsoft.com/office/word/2010/wordml" xmlns:w15="http://schemas.microsoft.com/office/word/2012/wordml" xmlns:w16cex="http://schemas.microsoft.com/office/word/2018/wordml/cex" xmlns:w16cid="http://schemas.microsoft.com/office/word/2016/wordml/cid" xmlns:w16="http://schemas.microsoft.com/office/word/2018/wordml" xmlns:w16sdtdh="http://schemas.microsoft.com/office/word/2020/wordml/sdtdatahash" xmlns:w16se="http://schemas.microsoft.com/office/word/2015/wordml/symex" xmlns:wpg="http://schemas.microsoft.com/office/word/2010/wordprocessingGroup" xmlns:wpi="http://schemas.microsoft.com/office/word/2010/wordprocessingInk" xmlns:wne="http://schemas.microsoft.com/office/word/2006/wordml" xmlns:wps="http://schemas.microsoft.com/office/word/2010/wordprocessingShape" mc:Ignorable="w14 w15 w16se w16cid w16 w16cex w16sdtdh wp14">
+  <w:p>
+    <w:pPr>
+      <w:pStyle w:val="Header"/>
+    </w:pPr>
+    <w:r>
+      <w:rPr>
+        <w:noProof/>
+        <w:lang w:eastAsia="en-US"/>
+      </w:rPr>
+      <w:pict w14:anchorId="36D64638">
+        <v:shapetype id="_x0000_t75" coordsize="21600,21600" o:spt="75" o:preferrelative="t" path="m@4@5l@4@11@9@11@9@5xe" filled="f" stroked="f">
+          <v:stroke joinstyle="miter"/>
+          <v:formulas>
+            <v:f eqn="if lineDrawn pixelLineWidth 0"/>
+            <v:f eqn="sum @0 1 0"/>
+            <v:f eqn="sum 0 0 @1"/>
+            <v:f eqn="prod @2 1 2"/>
+            <v:f eqn="prod @3 21600 pixelWidth"/>
+            <v:f eqn="prod @3 21600 pixelHeight"/>
+            <v:f eqn="sum @0 0 1"/>
+            <v:f eqn="prod @6 1 2"/>
+            <v:f eqn="prod @7 21600 pixelWidth"/>
+            <v:f eqn="sum @8 21600 0"/>
+            <v:f eqn="prod @7 21600 pixelHeight"/>
+            <v:f eqn="sum @10 21600 0"/>
+          </v:formulas>
+          <v:path o:extrusionok="f" gradientshapeok="t" o:connecttype="rect"/>
+          <o:lock v:ext="edit" aspectratio="t"/>
+        </v:shapetype>
+        <v:shape id="_x0000_s1027" type="#_x0000_t75" style="position:absolute;margin-left:0;margin-top:0;width:451.1pt;height:311.05pt;z-index:-251654656;mso-position-horizontal:center;mso-position-horizontal-relative:margin;mso-position-vertical:center;mso-position-vertical-relative:margin" o:allowincell="f">
           <v:imagedata r:id="rId1" o:title="bm-watermark" gain="19661f" blacklevel="22938f"/>
           <w10:wrap anchorx="margin" anchory="margin"/>
         </v:shape>

</xml_diff>